<commit_message>
Trabajando con el Pie de Pagina - Resposible
</commit_message>
<xml_diff>
--- a/CSS y Diseño Web Responsive - Evaluacion_Final.docx
+++ b/CSS y Diseño Web Responsive - Evaluacion_Final.docx
@@ -53,7 +53,7 @@
                     </pic:cNvPicPr>
                   </pic:nvPicPr>
                   <pic:blipFill>
-                    <a:blip r:embed="rId5">
+                    <a:blip r:embed="rId6">
                       <a:extLst>
                         <a:ext uri="{28A0092B-C50C-407E-A947-70E740481C1C}">
                           <a14:useLocalDpi xmlns:a14="http://schemas.microsoft.com/office/drawing/2010/main" val="0"/>
@@ -235,7 +235,7 @@
           <w:szCs w:val="23"/>
         </w:rPr>
         <w:pict>
-          <v:rect id="_x0000_i1026" style="width:0;height:1.5pt" o:hralign="center" o:hrstd="t" o:hr="t" fillcolor="#a0a0a0" stroked="f"/>
+          <v:rect id="_x0000_i1025" style="width:0;height:1.5pt" o:hralign="center" o:hrstd="t" o:hr="t" fillcolor="#a0a0a0" stroked="f"/>
         </w:pict>
       </w:r>
     </w:p>
@@ -304,7 +304,7 @@
                     </pic:cNvPicPr>
                   </pic:nvPicPr>
                   <pic:blipFill>
-                    <a:blip r:embed="rId6" cstate="print">
+                    <a:blip r:embed="rId7" cstate="print">
                       <a:extLst>
                         <a:ext uri="{28A0092B-C50C-407E-A947-70E740481C1C}">
                           <a14:useLocalDpi xmlns:a14="http://schemas.microsoft.com/office/drawing/2010/main" val="0"/>
@@ -515,27 +515,18 @@
           <w:color w:val="2B2B2D"/>
           <w:sz w:val="23"/>
           <w:szCs w:val="23"/>
-        </w:rPr>
-      </w:pPr>
-      <w:bookmarkStart w:id="0" w:name="_GoBack"/>
-      <w:r>
-        <w:rPr>
-          <w:rFonts w:ascii="inherit" w:eastAsia="Times New Roman" w:hAnsi="inherit" w:cs="Times New Roman"/>
-          <w:color w:val="2B2B2D"/>
-          <w:sz w:val="23"/>
-          <w:szCs w:val="23"/>
-        </w:rPr>
-        <w:t xml:space="preserve">Desarrolla un menú, para la versión desktop, a la derecha </w:t>
-      </w:r>
-      <w:bookmarkEnd w:id="0"/>
-      <w:r>
-        <w:rPr>
-          <w:rFonts w:ascii="inherit" w:eastAsia="Times New Roman" w:hAnsi="inherit" w:cs="Times New Roman"/>
-          <w:color w:val="2B2B2D"/>
-          <w:sz w:val="23"/>
-          <w:szCs w:val="23"/>
-        </w:rPr>
-        <w:t>con enlaces a tres páginas: Inicio, Paisajes, Retratos. La página actual debe tener estilo sin subrayado.</w:t>
+          <w:highlight w:val="yellow"/>
+        </w:rPr>
+      </w:pPr>
+      <w:r>
+        <w:rPr>
+          <w:rFonts w:ascii="inherit" w:eastAsia="Times New Roman" w:hAnsi="inherit" w:cs="Times New Roman"/>
+          <w:color w:val="2B2B2D"/>
+          <w:sz w:val="23"/>
+          <w:szCs w:val="23"/>
+          <w:highlight w:val="yellow"/>
+        </w:rPr>
+        <w:t>Desarrolla un menú, para la versión desktop, a la derecha con enlaces a tres páginas: Inicio, Paisajes, Retratos. La página actual debe tener estilo sin subrayado.</w:t>
       </w:r>
     </w:p>
     <w:p>
@@ -600,6 +591,7 @@
           <w:color w:val="2B2B2D"/>
           <w:sz w:val="23"/>
           <w:szCs w:val="23"/>
+          <w:highlight w:val="yellow"/>
         </w:rPr>
         <w:t xml:space="preserve">Esta </w:t>
       </w:r>
@@ -609,6 +601,7 @@
           <w:color w:val="2B2B2D"/>
           <w:sz w:val="23"/>
           <w:szCs w:val="23"/>
+          <w:highlight w:val="yellow"/>
         </w:rPr>
         <w:t>sección</w:t>
       </w:r>
@@ -618,8 +611,18 @@
           <w:color w:val="2B2B2D"/>
           <w:sz w:val="23"/>
           <w:szCs w:val="23"/>
-        </w:rPr>
-        <w:t xml:space="preserve"> debe tener la imagen centrada.</w:t>
+          <w:highlight w:val="yellow"/>
+        </w:rPr>
+        <w:t xml:space="preserve"> debe tener la imagen centrada</w:t>
+      </w:r>
+      <w:r>
+        <w:rPr>
+          <w:rFonts w:ascii="inherit" w:eastAsia="Times New Roman" w:hAnsi="inherit" w:cs="Times New Roman"/>
+          <w:color w:val="2B2B2D"/>
+          <w:sz w:val="23"/>
+          <w:szCs w:val="23"/>
+        </w:rPr>
+        <w:t>.</w:t>
       </w:r>
     </w:p>
     <w:p>
@@ -645,8 +648,18 @@
           <w:color w:val="2B2B2D"/>
           <w:sz w:val="23"/>
           <w:szCs w:val="23"/>
-        </w:rPr>
-        <w:t>Establece como color de fondo #82c3a6.</w:t>
+          <w:highlight w:val="yellow"/>
+        </w:rPr>
+        <w:t>Establece como color de fondo #82c3a6</w:t>
+      </w:r>
+      <w:r>
+        <w:rPr>
+          <w:rFonts w:ascii="inherit" w:eastAsia="Times New Roman" w:hAnsi="inherit" w:cs="Times New Roman"/>
+          <w:color w:val="2B2B2D"/>
+          <w:sz w:val="23"/>
+          <w:szCs w:val="23"/>
+        </w:rPr>
+        <w:t>.</w:t>
       </w:r>
     </w:p>
     <w:p>
@@ -711,6 +724,7 @@
           <w:color w:val="2B2B2D"/>
           <w:sz w:val="23"/>
           <w:szCs w:val="23"/>
+          <w:highlight w:val="yellow"/>
         </w:rPr>
         <w:t xml:space="preserve">Esta sección es a dos columnas usando </w:t>
       </w:r>
@@ -721,6 +735,7 @@
           <w:color w:val="2B2B2D"/>
           <w:sz w:val="23"/>
           <w:szCs w:val="23"/>
+          <w:highlight w:val="yellow"/>
         </w:rPr>
         <w:t>flex</w:t>
       </w:r>
@@ -731,8 +746,18 @@
           <w:color w:val="2B2B2D"/>
           <w:sz w:val="23"/>
           <w:szCs w:val="23"/>
-        </w:rPr>
-        <w:t xml:space="preserve"> para desktop y una columna para móvil</w:t>
+          <w:highlight w:val="yellow"/>
+        </w:rPr>
+        <w:t xml:space="preserve"> para desktop</w:t>
+      </w:r>
+      <w:r>
+        <w:rPr>
+          <w:rFonts w:ascii="inherit" w:eastAsia="Times New Roman" w:hAnsi="inherit" w:cs="Times New Roman"/>
+          <w:color w:val="2B2B2D"/>
+          <w:sz w:val="23"/>
+          <w:szCs w:val="23"/>
+        </w:rPr>
+        <w:t xml:space="preserve"> y una columna para móvil</w:t>
       </w:r>
     </w:p>
     <w:p>
@@ -758,8 +783,18 @@
           <w:color w:val="2B2B2D"/>
           <w:sz w:val="23"/>
           <w:szCs w:val="23"/>
-        </w:rPr>
-        <w:t>Aplica como color de fondo #d5c75f y un borde de 1px.</w:t>
+          <w:highlight w:val="yellow"/>
+        </w:rPr>
+        <w:t>Aplica como color de fondo #d5c75f y un borde de 1px</w:t>
+      </w:r>
+      <w:r>
+        <w:rPr>
+          <w:rFonts w:ascii="inherit" w:eastAsia="Times New Roman" w:hAnsi="inherit" w:cs="Times New Roman"/>
+          <w:color w:val="2B2B2D"/>
+          <w:sz w:val="23"/>
+          <w:szCs w:val="23"/>
+        </w:rPr>
+        <w:t>.</w:t>
       </w:r>
     </w:p>
     <w:p>
@@ -785,6 +820,7 @@
           <w:color w:val="2B2B2D"/>
           <w:sz w:val="23"/>
           <w:szCs w:val="23"/>
+          <w:highlight w:val="yellow"/>
         </w:rPr>
         <w:t>Cada columna debe tener una imagen centrada y enlazar: la </w:t>
       </w:r>
@@ -796,6 +832,7 @@
           <w:color w:val="2B2B2D"/>
           <w:sz w:val="23"/>
           <w:szCs w:val="23"/>
+          <w:highlight w:val="yellow"/>
           <w:bdr w:val="none" w:sz="0" w:space="0" w:color="auto" w:frame="1"/>
         </w:rPr>
         <w:t>izquierda "paisajes"</w:t>
@@ -806,6 +843,7 @@
           <w:color w:val="2B2B2D"/>
           <w:sz w:val="23"/>
           <w:szCs w:val="23"/>
+          <w:highlight w:val="yellow"/>
         </w:rPr>
         <w:t> aplica un efecto de </w:t>
       </w:r>
@@ -817,6 +855,7 @@
           <w:color w:val="2B2B2D"/>
           <w:sz w:val="23"/>
           <w:szCs w:val="23"/>
+          <w:highlight w:val="yellow"/>
           <w:bdr w:val="none" w:sz="0" w:space="0" w:color="auto" w:frame="1"/>
         </w:rPr>
         <w:t>rotación</w:t>
@@ -827,8 +866,47 @@
           <w:color w:val="2B2B2D"/>
           <w:sz w:val="23"/>
           <w:szCs w:val="23"/>
-        </w:rPr>
-        <w:t> de 10 grados cuando se coloca el puntero sobre ella, agrega color de sombra #82c3a6 y borde 2px y la </w:t>
+          <w:highlight w:val="yellow"/>
+        </w:rPr>
+        <w:t> de 10 grados cuando se coloca el puntero sobre ella</w:t>
+      </w:r>
+      <w:r>
+        <w:rPr>
+          <w:rFonts w:ascii="inherit" w:eastAsia="Times New Roman" w:hAnsi="inherit" w:cs="Times New Roman"/>
+          <w:color w:val="2B2B2D"/>
+          <w:sz w:val="23"/>
+          <w:szCs w:val="23"/>
+        </w:rPr>
+        <w:t xml:space="preserve">, </w:t>
+      </w:r>
+      <w:r>
+        <w:rPr>
+          <w:rFonts w:ascii="inherit" w:eastAsia="Times New Roman" w:hAnsi="inherit" w:cs="Times New Roman"/>
+          <w:color w:val="2B2B2D"/>
+          <w:sz w:val="23"/>
+          <w:szCs w:val="23"/>
+          <w:highlight w:val="yellow"/>
+        </w:rPr>
+        <w:t>agrega color de sombra #82c3a6</w:t>
+      </w:r>
+      <w:r>
+        <w:rPr>
+          <w:rFonts w:ascii="inherit" w:eastAsia="Times New Roman" w:hAnsi="inherit" w:cs="Times New Roman"/>
+          <w:color w:val="2B2B2D"/>
+          <w:sz w:val="23"/>
+          <w:szCs w:val="23"/>
+        </w:rPr>
+        <w:t xml:space="preserve"> y </w:t>
+      </w:r>
+      <w:r>
+        <w:rPr>
+          <w:rFonts w:ascii="inherit" w:eastAsia="Times New Roman" w:hAnsi="inherit" w:cs="Times New Roman"/>
+          <w:color w:val="2B2B2D"/>
+          <w:sz w:val="23"/>
+          <w:szCs w:val="23"/>
+          <w:highlight w:val="yellow"/>
+        </w:rPr>
+        <w:t>borde 2px y la </w:t>
       </w:r>
       <w:r>
         <w:rPr>
@@ -838,6 +916,7 @@
           <w:color w:val="2B2B2D"/>
           <w:sz w:val="23"/>
           <w:szCs w:val="23"/>
+          <w:highlight w:val="yellow"/>
           <w:bdr w:val="none" w:sz="0" w:space="0" w:color="auto" w:frame="1"/>
         </w:rPr>
         <w:t>derecha "retratos"</w:t>
@@ -848,6 +927,7 @@
           <w:color w:val="2B2B2D"/>
           <w:sz w:val="23"/>
           <w:szCs w:val="23"/>
+          <w:highlight w:val="yellow"/>
         </w:rPr>
         <w:t> aplica un efecto de </w:t>
       </w:r>
@@ -859,6 +939,7 @@
           <w:color w:val="2B2B2D"/>
           <w:sz w:val="23"/>
           <w:szCs w:val="23"/>
+          <w:highlight w:val="yellow"/>
           <w:bdr w:val="none" w:sz="0" w:space="0" w:color="auto" w:frame="1"/>
         </w:rPr>
         <w:t>traslación </w:t>
@@ -869,8 +950,37 @@
           <w:color w:val="2B2B2D"/>
           <w:sz w:val="23"/>
           <w:szCs w:val="23"/>
-        </w:rPr>
-        <w:t>de 5px hacia arriba y 20px a la derecha cuando se coloca el puntero del ratón sobre ella agrega color de sombra #82c3a6 y borde 2px.</w:t>
+          <w:highlight w:val="yellow"/>
+        </w:rPr>
+        <w:t>de 5px hacia arriba y 20px a la derecha cuando se coloca el puntero del ratón sobre ella agrega color de sombra</w:t>
+      </w:r>
+      <w:r>
+        <w:rPr>
+          <w:rFonts w:ascii="inherit" w:eastAsia="Times New Roman" w:hAnsi="inherit" w:cs="Times New Roman"/>
+          <w:color w:val="2B2B2D"/>
+          <w:sz w:val="23"/>
+          <w:szCs w:val="23"/>
+        </w:rPr>
+        <w:t xml:space="preserve"> </w:t>
+      </w:r>
+      <w:r>
+        <w:rPr>
+          <w:rFonts w:ascii="inherit" w:eastAsia="Times New Roman" w:hAnsi="inherit" w:cs="Times New Roman"/>
+          <w:color w:val="2B2B2D"/>
+          <w:sz w:val="23"/>
+          <w:szCs w:val="23"/>
+          <w:highlight w:val="yellow"/>
+        </w:rPr>
+        <w:t>#82c3a6 y borde 2px</w:t>
+      </w:r>
+      <w:r>
+        <w:rPr>
+          <w:rFonts w:ascii="inherit" w:eastAsia="Times New Roman" w:hAnsi="inherit" w:cs="Times New Roman"/>
+          <w:color w:val="2B2B2D"/>
+          <w:sz w:val="23"/>
+          <w:szCs w:val="23"/>
+        </w:rPr>
+        <w:t>.</w:t>
       </w:r>
     </w:p>
     <w:p>
@@ -935,8 +1045,18 @@
           <w:color w:val="2B2B2D"/>
           <w:sz w:val="23"/>
           <w:szCs w:val="23"/>
-        </w:rPr>
-        <w:t>Aplica bordes redondeados en las esquinas inferiores a 10px.</w:t>
+          <w:highlight w:val="yellow"/>
+        </w:rPr>
+        <w:t>Aplica bordes redondeados en las esquinas inferiores a 10px</w:t>
+      </w:r>
+      <w:r>
+        <w:rPr>
+          <w:rFonts w:ascii="inherit" w:eastAsia="Times New Roman" w:hAnsi="inherit" w:cs="Times New Roman"/>
+          <w:color w:val="2B2B2D"/>
+          <w:sz w:val="23"/>
+          <w:szCs w:val="23"/>
+        </w:rPr>
+        <w:t>.</w:t>
       </w:r>
     </w:p>
     <w:p>
@@ -962,8 +1082,18 @@
           <w:color w:val="2B2B2D"/>
           <w:sz w:val="23"/>
           <w:szCs w:val="23"/>
-        </w:rPr>
-        <w:t>El pie debe estar a cuatro columnas en desktop y una columna en móvil.</w:t>
+          <w:highlight w:val="yellow"/>
+        </w:rPr>
+        <w:t>El pie debe estar a cuatro columnas en desktop</w:t>
+      </w:r>
+      <w:r>
+        <w:rPr>
+          <w:rFonts w:ascii="inherit" w:eastAsia="Times New Roman" w:hAnsi="inherit" w:cs="Times New Roman"/>
+          <w:color w:val="2B2B2D"/>
+          <w:sz w:val="23"/>
+          <w:szCs w:val="23"/>
+        </w:rPr>
+        <w:t xml:space="preserve"> y una columna en móvil.</w:t>
       </w:r>
     </w:p>
     <w:p>
@@ -981,14 +1111,16 @@
           <w:color w:val="2B2B2D"/>
           <w:sz w:val="23"/>
           <w:szCs w:val="23"/>
-        </w:rPr>
-      </w:pPr>
-      <w:r>
-        <w:rPr>
-          <w:rFonts w:ascii="inherit" w:eastAsia="Times New Roman" w:hAnsi="inherit" w:cs="Times New Roman"/>
-          <w:color w:val="2B2B2D"/>
-          <w:sz w:val="23"/>
-          <w:szCs w:val="23"/>
+          <w:highlight w:val="yellow"/>
+        </w:rPr>
+      </w:pPr>
+      <w:r>
+        <w:rPr>
+          <w:rFonts w:ascii="inherit" w:eastAsia="Times New Roman" w:hAnsi="inherit" w:cs="Times New Roman"/>
+          <w:color w:val="2B2B2D"/>
+          <w:sz w:val="23"/>
+          <w:szCs w:val="23"/>
+          <w:highlight w:val="yellow"/>
         </w:rPr>
         <w:t>Aplica el color de fondo #C6d5c5.</w:t>
       </w:r>
@@ -1008,14 +1140,16 @@
           <w:color w:val="2B2B2D"/>
           <w:sz w:val="23"/>
           <w:szCs w:val="23"/>
-        </w:rPr>
-      </w:pPr>
-      <w:r>
-        <w:rPr>
-          <w:rFonts w:ascii="inherit" w:eastAsia="Times New Roman" w:hAnsi="inherit" w:cs="Times New Roman"/>
-          <w:color w:val="2B2B2D"/>
-          <w:sz w:val="23"/>
-          <w:szCs w:val="23"/>
+          <w:highlight w:val="yellow"/>
+        </w:rPr>
+      </w:pPr>
+      <w:r>
+        <w:rPr>
+          <w:rFonts w:ascii="inherit" w:eastAsia="Times New Roman" w:hAnsi="inherit" w:cs="Times New Roman"/>
+          <w:color w:val="2B2B2D"/>
+          <w:sz w:val="23"/>
+          <w:szCs w:val="23"/>
+          <w:highlight w:val="yellow"/>
         </w:rPr>
         <w:t>La columna de contacto debe contener un correo electrónico, una dirección física y un número telefónico.</w:t>
       </w:r>
@@ -1035,14 +1169,16 @@
           <w:color w:val="2B2B2D"/>
           <w:sz w:val="23"/>
           <w:szCs w:val="23"/>
-        </w:rPr>
-      </w:pPr>
-      <w:r>
-        <w:rPr>
-          <w:rFonts w:ascii="inherit" w:eastAsia="Times New Roman" w:hAnsi="inherit" w:cs="Times New Roman"/>
-          <w:color w:val="2B2B2D"/>
-          <w:sz w:val="23"/>
-          <w:szCs w:val="23"/>
+          <w:highlight w:val="yellow"/>
+        </w:rPr>
+      </w:pPr>
+      <w:r>
+        <w:rPr>
+          <w:rFonts w:ascii="inherit" w:eastAsia="Times New Roman" w:hAnsi="inherit" w:cs="Times New Roman"/>
+          <w:color w:val="2B2B2D"/>
+          <w:sz w:val="23"/>
+          <w:szCs w:val="23"/>
+          <w:highlight w:val="yellow"/>
         </w:rPr>
         <w:t>En la columna de término agrega una frase corta referente a las políticas.</w:t>
       </w:r>
@@ -1062,14 +1198,16 @@
           <w:color w:val="2B2B2D"/>
           <w:sz w:val="23"/>
           <w:szCs w:val="23"/>
-        </w:rPr>
-      </w:pPr>
-      <w:r>
-        <w:rPr>
-          <w:rFonts w:ascii="inherit" w:eastAsia="Times New Roman" w:hAnsi="inherit" w:cs="Times New Roman"/>
-          <w:color w:val="2B2B2D"/>
-          <w:sz w:val="23"/>
-          <w:szCs w:val="23"/>
+          <w:highlight w:val="yellow"/>
+        </w:rPr>
+      </w:pPr>
+      <w:r>
+        <w:rPr>
+          <w:rFonts w:ascii="inherit" w:eastAsia="Times New Roman" w:hAnsi="inherit" w:cs="Times New Roman"/>
+          <w:color w:val="2B2B2D"/>
+          <w:sz w:val="23"/>
+          <w:szCs w:val="23"/>
+          <w:highlight w:val="yellow"/>
         </w:rPr>
         <w:t>En la columna de Redes Sociales, agrega tres de tu preferencia.</w:t>
       </w:r>
@@ -1089,14 +1227,16 @@
           <w:color w:val="2B2B2D"/>
           <w:sz w:val="23"/>
           <w:szCs w:val="23"/>
-        </w:rPr>
-      </w:pPr>
-      <w:r>
-        <w:rPr>
-          <w:rFonts w:ascii="inherit" w:eastAsia="Times New Roman" w:hAnsi="inherit" w:cs="Times New Roman"/>
-          <w:color w:val="2B2B2D"/>
-          <w:sz w:val="23"/>
-          <w:szCs w:val="23"/>
+          <w:highlight w:val="yellow"/>
+        </w:rPr>
+      </w:pPr>
+      <w:r>
+        <w:rPr>
+          <w:rFonts w:ascii="inherit" w:eastAsia="Times New Roman" w:hAnsi="inherit" w:cs="Times New Roman"/>
+          <w:color w:val="2B2B2D"/>
+          <w:sz w:val="23"/>
+          <w:szCs w:val="23"/>
+          <w:highlight w:val="yellow"/>
         </w:rPr>
         <w:t xml:space="preserve">En la columna de Derechos agrega tu nombre, apellido, el símbolo de </w:t>
       </w:r>
@@ -1106,6 +1246,7 @@
           <w:color w:val="2B2B2D"/>
           <w:sz w:val="23"/>
           <w:szCs w:val="23"/>
+          <w:highlight w:val="yellow"/>
         </w:rPr>
         <w:t>Copyright</w:t>
       </w:r>
@@ -1115,6 +1256,7 @@
           <w:color w:val="2B2B2D"/>
           <w:sz w:val="23"/>
           <w:szCs w:val="23"/>
+          <w:highlight w:val="yellow"/>
         </w:rPr>
         <w:t xml:space="preserve"> y el año actual.</w:t>
       </w:r>
@@ -1158,7 +1300,7 @@
                     </pic:cNvPicPr>
                   </pic:nvPicPr>
                   <pic:blipFill>
-                    <a:blip r:embed="rId7">
+                    <a:blip r:embed="rId8">
                       <a:extLst>
                         <a:ext uri="{28A0092B-C50C-407E-A947-70E740481C1C}">
                           <a14:useLocalDpi xmlns:a14="http://schemas.microsoft.com/office/drawing/2010/main" val="0"/>
@@ -1232,14 +1374,16 @@
           <w:color w:val="2B2B2D"/>
           <w:sz w:val="23"/>
           <w:szCs w:val="23"/>
-        </w:rPr>
-      </w:pPr>
-      <w:r>
-        <w:rPr>
-          <w:rFonts w:ascii="inherit" w:eastAsia="Times New Roman" w:hAnsi="inherit" w:cs="Times New Roman"/>
-          <w:color w:val="2B2B2D"/>
-          <w:sz w:val="23"/>
-          <w:szCs w:val="23"/>
+          <w:highlight w:val="yellow"/>
+        </w:rPr>
+      </w:pPr>
+      <w:r>
+        <w:rPr>
+          <w:rFonts w:ascii="inherit" w:eastAsia="Times New Roman" w:hAnsi="inherit" w:cs="Times New Roman"/>
+          <w:color w:val="2B2B2D"/>
+          <w:sz w:val="23"/>
+          <w:szCs w:val="23"/>
+          <w:highlight w:val="yellow"/>
         </w:rPr>
         <w:t xml:space="preserve">Utiliza la tipografía </w:t>
       </w:r>
@@ -1250,6 +1394,7 @@
           <w:color w:val="2B2B2D"/>
           <w:sz w:val="23"/>
           <w:szCs w:val="23"/>
+          <w:highlight w:val="yellow"/>
         </w:rPr>
         <w:t>Dancing</w:t>
       </w:r>
@@ -1260,6 +1405,7 @@
           <w:color w:val="2B2B2D"/>
           <w:sz w:val="23"/>
           <w:szCs w:val="23"/>
+          <w:highlight w:val="yellow"/>
         </w:rPr>
         <w:t xml:space="preserve"> Script.</w:t>
       </w:r>
@@ -1279,14 +1425,16 @@
           <w:color w:val="2B2B2D"/>
           <w:sz w:val="23"/>
           <w:szCs w:val="23"/>
-        </w:rPr>
-      </w:pPr>
-      <w:r>
-        <w:rPr>
-          <w:rFonts w:ascii="inherit" w:eastAsia="Times New Roman" w:hAnsi="inherit" w:cs="Times New Roman"/>
-          <w:color w:val="2B2B2D"/>
-          <w:sz w:val="23"/>
-          <w:szCs w:val="23"/>
+          <w:highlight w:val="yellow"/>
+        </w:rPr>
+      </w:pPr>
+      <w:r>
+        <w:rPr>
+          <w:rFonts w:ascii="inherit" w:eastAsia="Times New Roman" w:hAnsi="inherit" w:cs="Times New Roman"/>
+          <w:color w:val="2B2B2D"/>
+          <w:sz w:val="23"/>
+          <w:szCs w:val="23"/>
+          <w:highlight w:val="yellow"/>
         </w:rPr>
         <w:t>Establece el color de fondo negro #02010a.</w:t>
       </w:r>
@@ -1306,14 +1454,16 @@
           <w:color w:val="2B2B2D"/>
           <w:sz w:val="23"/>
           <w:szCs w:val="23"/>
-        </w:rPr>
-      </w:pPr>
-      <w:r>
-        <w:rPr>
-          <w:rFonts w:ascii="inherit" w:eastAsia="Times New Roman" w:hAnsi="inherit" w:cs="Times New Roman"/>
-          <w:color w:val="2B2B2D"/>
-          <w:sz w:val="23"/>
-          <w:szCs w:val="23"/>
+          <w:highlight w:val="yellow"/>
+        </w:rPr>
+      </w:pPr>
+      <w:r>
+        <w:rPr>
+          <w:rFonts w:ascii="inherit" w:eastAsia="Times New Roman" w:hAnsi="inherit" w:cs="Times New Roman"/>
+          <w:color w:val="2B2B2D"/>
+          <w:sz w:val="23"/>
+          <w:szCs w:val="23"/>
+          <w:highlight w:val="yellow"/>
         </w:rPr>
         <w:t>Cada imagen tiene un efecto de sombra de 2px con color #02010a.</w:t>
       </w:r>
@@ -1335,14 +1485,26 @@
           <w:szCs w:val="23"/>
         </w:rPr>
       </w:pPr>
-      <w:r>
-        <w:rPr>
-          <w:rFonts w:ascii="inherit" w:eastAsia="Times New Roman" w:hAnsi="inherit" w:cs="Times New Roman"/>
-          <w:color w:val="2B2B2D"/>
-          <w:sz w:val="23"/>
-          <w:szCs w:val="23"/>
-        </w:rPr>
-        <w:t>Crea un div llamado contenido que este centrado y que tenga máximo 900px de ancho para desktop y ocupará el 100% para móviles.</w:t>
+      <w:bookmarkStart w:id="0" w:name="_GoBack"/>
+      <w:bookmarkEnd w:id="0"/>
+      <w:r>
+        <w:rPr>
+          <w:rFonts w:ascii="inherit" w:eastAsia="Times New Roman" w:hAnsi="inherit" w:cs="Times New Roman"/>
+          <w:color w:val="2B2B2D"/>
+          <w:sz w:val="23"/>
+          <w:szCs w:val="23"/>
+          <w:highlight w:val="yellow"/>
+        </w:rPr>
+        <w:t>Crea un div llamado contenido que este centrado y que tenga máximo 900px de ancho para desktop</w:t>
+      </w:r>
+      <w:r>
+        <w:rPr>
+          <w:rFonts w:ascii="inherit" w:eastAsia="Times New Roman" w:hAnsi="inherit" w:cs="Times New Roman"/>
+          <w:color w:val="2B2B2D"/>
+          <w:sz w:val="23"/>
+          <w:szCs w:val="23"/>
+        </w:rPr>
+        <w:t xml:space="preserve"> y ocupará el 100% para móviles.</w:t>
       </w:r>
     </w:p>
     <w:p>
@@ -1452,7 +1614,7 @@
           <w:szCs w:val="23"/>
         </w:rPr>
         <w:pict>
-          <v:rect id="_x0000_i1029" style="width:0;height:1.5pt" o:hralign="center" o:hrstd="t" o:hr="t" fillcolor="#a0a0a0" stroked="f"/>
+          <v:rect id="_x0000_i1026" style="width:0;height:1.5pt" o:hralign="center" o:hrstd="t" o:hr="t" fillcolor="#a0a0a0" stroked="f"/>
         </w:pict>
       </w:r>
     </w:p>
@@ -1495,7 +1657,7 @@
                     </pic:cNvPicPr>
                   </pic:nvPicPr>
                   <pic:blipFill>
-                    <a:blip r:embed="rId8">
+                    <a:blip r:embed="rId9">
                       <a:extLst>
                         <a:ext uri="{28A0092B-C50C-407E-A947-70E740481C1C}">
                           <a14:useLocalDpi xmlns:a14="http://schemas.microsoft.com/office/drawing/2010/main" val="0"/>
@@ -1565,7 +1727,7 @@
                     </pic:cNvPicPr>
                   </pic:nvPicPr>
                   <pic:blipFill>
-                    <a:blip r:embed="rId9" cstate="print">
+                    <a:blip r:embed="rId10" cstate="print">
                       <a:extLst>
                         <a:ext uri="{28A0092B-C50C-407E-A947-70E740481C1C}">
                           <a14:useLocalDpi xmlns:a14="http://schemas.microsoft.com/office/drawing/2010/main" val="0"/>
@@ -2151,7 +2313,7 @@
           <w:sz w:val="21"/>
         </w:rPr>
         <w:pict>
-          <v:rect id="_x0000_i1032" style="width:0;height:1.5pt" o:hralign="center" o:hrstd="t" o:hr="t" fillcolor="#a0a0a0" stroked="f"/>
+          <v:rect id="_x0000_i1027" style="width:0;height:1.5pt" o:hralign="center" o:hrstd="t" o:hr="t" fillcolor="#a0a0a0" stroked="f"/>
         </w:pict>
       </w:r>
     </w:p>
@@ -2346,7 +2508,7 @@
           <w:sz w:val="21"/>
         </w:rPr>
         <w:pict>
-          <v:rect id="_x0000_i1033" style="width:0;height:1.5pt" o:hralign="center" o:hrstd="t" o:hr="t" fillcolor="#a0a0a0" stroked="f"/>
+          <v:rect id="_x0000_i1028" style="width:0;height:1.5pt" o:hralign="center" o:hrstd="t" o:hr="t" fillcolor="#a0a0a0" stroked="f"/>
         </w:pict>
       </w:r>
     </w:p>
@@ -4476,4 +4638,16 @@
     </a:ext>
   </a:extLst>
 </a:theme>
+</file>
+
+<file path=customXml/item1.xml><?xml version="1.0" encoding="utf-8"?>
+<b:Sources xmlns:b="http://schemas.openxmlformats.org/officeDocument/2006/bibliography" xmlns="http://schemas.openxmlformats.org/officeDocument/2006/bibliography" SelectedStyle="\APASixthEditionOfficeOnline.xsl" StyleName="APA" Version="6"/>
+</file>
+
+<file path=customXml/itemProps1.xml><?xml version="1.0" encoding="utf-8"?>
+<ds:datastoreItem xmlns:ds="http://schemas.openxmlformats.org/officeDocument/2006/customXml" ds:itemID="{72FC069B-C98C-4B88-97EB-56E48ADBB14F}">
+  <ds:schemaRefs>
+    <ds:schemaRef ds:uri="http://schemas.openxmlformats.org/officeDocument/2006/bibliography"/>
+  </ds:schemaRefs>
+</ds:datastoreItem>
 </file>
</xml_diff>

<commit_message>
Evaluación Final - Capitulo 2 -  Casi totalmente pulido
</commit_message>
<xml_diff>
--- a/CSS y Diseño Web Responsive - Evaluacion_Final.docx
+++ b/CSS y Diseño Web Responsive - Evaluacion_Final.docx
@@ -1483,10 +1483,9 @@
           <w:color w:val="2B2B2D"/>
           <w:sz w:val="23"/>
           <w:szCs w:val="23"/>
-        </w:rPr>
-      </w:pPr>
-      <w:bookmarkStart w:id="0" w:name="_GoBack"/>
-      <w:bookmarkEnd w:id="0"/>
+          <w:highlight w:val="yellow"/>
+        </w:rPr>
+      </w:pPr>
       <w:r>
         <w:rPr>
           <w:rFonts w:ascii="inherit" w:eastAsia="Times New Roman" w:hAnsi="inherit" w:cs="Times New Roman"/>
@@ -1504,7 +1503,17 @@
           <w:sz w:val="23"/>
           <w:szCs w:val="23"/>
         </w:rPr>
-        <w:t xml:space="preserve"> y ocupará el 100% para móviles.</w:t>
+        <w:t xml:space="preserve"> y </w:t>
+      </w:r>
+      <w:r>
+        <w:rPr>
+          <w:rFonts w:ascii="inherit" w:eastAsia="Times New Roman" w:hAnsi="inherit" w:cs="Times New Roman"/>
+          <w:color w:val="2B2B2D"/>
+          <w:sz w:val="23"/>
+          <w:szCs w:val="23"/>
+          <w:highlight w:val="yellow"/>
+        </w:rPr>
+        <w:t>ocupará el 100% para móviles.</w:t>
       </w:r>
     </w:p>
     <w:p>
@@ -1569,14 +1578,16 @@
           <w:color w:val="2B2B2D"/>
           <w:sz w:val="23"/>
           <w:szCs w:val="23"/>
-        </w:rPr>
-      </w:pPr>
-      <w:r>
-        <w:rPr>
-          <w:rFonts w:ascii="inherit" w:eastAsia="Times New Roman" w:hAnsi="inherit" w:cs="Times New Roman"/>
-          <w:color w:val="2B2B2D"/>
-          <w:sz w:val="23"/>
-          <w:szCs w:val="23"/>
+          <w:highlight w:val="yellow"/>
+        </w:rPr>
+      </w:pPr>
+      <w:r>
+        <w:rPr>
+          <w:rFonts w:ascii="inherit" w:eastAsia="Times New Roman" w:hAnsi="inherit" w:cs="Times New Roman"/>
+          <w:color w:val="2B2B2D"/>
+          <w:sz w:val="23"/>
+          <w:szCs w:val="23"/>
+          <w:highlight w:val="yellow"/>
         </w:rPr>
         <w:t>Las imágenes deben ser responsivas.</w:t>
       </w:r>
@@ -1775,6 +1786,7 @@
           <w:color w:val="2B2B2D"/>
           <w:sz w:val="23"/>
           <w:szCs w:val="23"/>
+          <w:highlight w:val="yellow"/>
           <w:bdr w:val="none" w:sz="0" w:space="0" w:color="auto" w:frame="1"/>
         </w:rPr>
         <w:t>"paisajes.html" y "retratos.html"</w:t>
@@ -1804,14 +1816,16 @@
           <w:color w:val="2B2B2D"/>
           <w:sz w:val="23"/>
           <w:szCs w:val="23"/>
-        </w:rPr>
-      </w:pPr>
-      <w:r>
-        <w:rPr>
-          <w:rFonts w:ascii="inherit" w:eastAsia="Times New Roman" w:hAnsi="inherit" w:cs="Times New Roman"/>
-          <w:color w:val="2B2B2D"/>
-          <w:sz w:val="23"/>
-          <w:szCs w:val="23"/>
+          <w:highlight w:val="yellow"/>
+        </w:rPr>
+      </w:pPr>
+      <w:r>
+        <w:rPr>
+          <w:rFonts w:ascii="inherit" w:eastAsia="Times New Roman" w:hAnsi="inherit" w:cs="Times New Roman"/>
+          <w:color w:val="2B2B2D"/>
+          <w:sz w:val="23"/>
+          <w:szCs w:val="23"/>
+          <w:highlight w:val="yellow"/>
         </w:rPr>
         <w:t>Sigue las instrucciones anteriores para la </w:t>
       </w:r>
@@ -1823,6 +1837,7 @@
           <w:color w:val="2B2B2D"/>
           <w:sz w:val="23"/>
           <w:szCs w:val="23"/>
+          <w:highlight w:val="yellow"/>
           <w:bdr w:val="none" w:sz="0" w:space="0" w:color="auto" w:frame="1"/>
         </w:rPr>
         <w:t>cabecera</w:t>
@@ -1833,6 +1848,7 @@
           <w:color w:val="2B2B2D"/>
           <w:sz w:val="23"/>
           <w:szCs w:val="23"/>
+          <w:highlight w:val="yellow"/>
         </w:rPr>
         <w:t> agrega el título de la página (paisajes o retratos) y actualiza los cambios de estilo de la página a actual en el menú.</w:t>
       </w:r>
@@ -1852,14 +1868,16 @@
           <w:color w:val="2B2B2D"/>
           <w:sz w:val="23"/>
           <w:szCs w:val="23"/>
-        </w:rPr>
-      </w:pPr>
-      <w:r>
-        <w:rPr>
-          <w:rFonts w:ascii="inherit" w:eastAsia="Times New Roman" w:hAnsi="inherit" w:cs="Times New Roman"/>
-          <w:color w:val="2B2B2D"/>
-          <w:sz w:val="23"/>
-          <w:szCs w:val="23"/>
+          <w:highlight w:val="yellow"/>
+        </w:rPr>
+      </w:pPr>
+      <w:r>
+        <w:rPr>
+          <w:rFonts w:ascii="inherit" w:eastAsia="Times New Roman" w:hAnsi="inherit" w:cs="Times New Roman"/>
+          <w:color w:val="2B2B2D"/>
+          <w:sz w:val="23"/>
+          <w:szCs w:val="23"/>
+          <w:highlight w:val="yellow"/>
         </w:rPr>
         <w:t>Para la sección de la </w:t>
       </w:r>
@@ -1871,6 +1889,7 @@
           <w:color w:val="2B2B2D"/>
           <w:sz w:val="23"/>
           <w:szCs w:val="23"/>
+          <w:highlight w:val="yellow"/>
           <w:bdr w:val="none" w:sz="0" w:space="0" w:color="auto" w:frame="1"/>
         </w:rPr>
         <w:t>galería</w:t>
@@ -1881,6 +1900,7 @@
           <w:color w:val="2B2B2D"/>
           <w:sz w:val="23"/>
           <w:szCs w:val="23"/>
+          <w:highlight w:val="yellow"/>
         </w:rPr>
         <w:t> selecciona al menos una imagen de tu preferencia sobre paisajes o retratos según sea el caso.</w:t>
       </w:r>
@@ -1908,6 +1928,7 @@
           <w:color w:val="2B2B2D"/>
           <w:sz w:val="23"/>
           <w:szCs w:val="23"/>
+          <w:highlight w:val="yellow"/>
         </w:rPr>
         <w:t>La </w:t>
       </w:r>
@@ -1919,6 +1940,7 @@
           <w:color w:val="2B2B2D"/>
           <w:sz w:val="23"/>
           <w:szCs w:val="23"/>
+          <w:highlight w:val="yellow"/>
           <w:bdr w:val="none" w:sz="0" w:space="0" w:color="auto" w:frame="1"/>
         </w:rPr>
         <w:t>galería</w:t>
@@ -1929,8 +1951,18 @@
           <w:color w:val="2B2B2D"/>
           <w:sz w:val="23"/>
           <w:szCs w:val="23"/>
-        </w:rPr>
-        <w:t> debe mostraste en tres columnas para desktop y en una para móvil, sigue las siguientes consideraciones para los efectos de las imágenes:</w:t>
+          <w:highlight w:val="yellow"/>
+        </w:rPr>
+        <w:t> debe mostraste en tres columnas para desktop</w:t>
+      </w:r>
+      <w:r>
+        <w:rPr>
+          <w:rFonts w:ascii="inherit" w:eastAsia="Times New Roman" w:hAnsi="inherit" w:cs="Times New Roman"/>
+          <w:color w:val="2B2B2D"/>
+          <w:sz w:val="23"/>
+          <w:szCs w:val="23"/>
+        </w:rPr>
+        <w:t xml:space="preserve"> y en una para móvil, sigue las siguientes consideraciones para los efectos de las imágenes:</w:t>
       </w:r>
     </w:p>
     <w:p>
@@ -1948,14 +1980,16 @@
           <w:color w:val="2B2B2D"/>
           <w:sz w:val="23"/>
           <w:szCs w:val="23"/>
-        </w:rPr>
-      </w:pPr>
-      <w:r>
-        <w:rPr>
-          <w:rFonts w:ascii="inherit" w:eastAsia="Times New Roman" w:hAnsi="inherit" w:cs="Times New Roman"/>
-          <w:color w:val="2B2B2D"/>
-          <w:sz w:val="23"/>
-          <w:szCs w:val="23"/>
+          <w:highlight w:val="yellow"/>
+        </w:rPr>
+      </w:pPr>
+      <w:r>
+        <w:rPr>
+          <w:rFonts w:ascii="inherit" w:eastAsia="Times New Roman" w:hAnsi="inherit" w:cs="Times New Roman"/>
+          <w:color w:val="2B2B2D"/>
+          <w:sz w:val="23"/>
+          <w:szCs w:val="23"/>
+          <w:highlight w:val="yellow"/>
         </w:rPr>
         <w:t xml:space="preserve">Para la imagen 1, aplica el efecto </w:t>
       </w:r>
@@ -1966,6 +2000,7 @@
           <w:color w:val="2B2B2D"/>
           <w:sz w:val="23"/>
           <w:szCs w:val="23"/>
+          <w:highlight w:val="yellow"/>
         </w:rPr>
         <w:t>blur</w:t>
       </w:r>
@@ -1976,6 +2011,7 @@
           <w:color w:val="2B2B2D"/>
           <w:sz w:val="23"/>
           <w:szCs w:val="23"/>
+          <w:highlight w:val="yellow"/>
         </w:rPr>
         <w:t xml:space="preserve"> de 10px.</w:t>
       </w:r>
@@ -1995,14 +2031,16 @@
           <w:color w:val="2B2B2D"/>
           <w:sz w:val="23"/>
           <w:szCs w:val="23"/>
-        </w:rPr>
-      </w:pPr>
-      <w:r>
-        <w:rPr>
-          <w:rFonts w:ascii="inherit" w:eastAsia="Times New Roman" w:hAnsi="inherit" w:cs="Times New Roman"/>
-          <w:color w:val="2B2B2D"/>
-          <w:sz w:val="23"/>
-          <w:szCs w:val="23"/>
+          <w:highlight w:val="yellow"/>
+        </w:rPr>
+      </w:pPr>
+      <w:r>
+        <w:rPr>
+          <w:rFonts w:ascii="inherit" w:eastAsia="Times New Roman" w:hAnsi="inherit" w:cs="Times New Roman"/>
+          <w:color w:val="2B2B2D"/>
+          <w:sz w:val="23"/>
+          <w:szCs w:val="23"/>
+          <w:highlight w:val="yellow"/>
         </w:rPr>
         <w:t>Para las imágenes 2,4,6 (pares) aplica escala de grises al 100%.</w:t>
       </w:r>
@@ -2022,14 +2060,16 @@
           <w:color w:val="2B2B2D"/>
           <w:sz w:val="23"/>
           <w:szCs w:val="23"/>
-        </w:rPr>
-      </w:pPr>
-      <w:r>
-        <w:rPr>
-          <w:rFonts w:ascii="inherit" w:eastAsia="Times New Roman" w:hAnsi="inherit" w:cs="Times New Roman"/>
-          <w:color w:val="2B2B2D"/>
-          <w:sz w:val="23"/>
-          <w:szCs w:val="23"/>
+          <w:highlight w:val="yellow"/>
+        </w:rPr>
+      </w:pPr>
+      <w:r>
+        <w:rPr>
+          <w:rFonts w:ascii="inherit" w:eastAsia="Times New Roman" w:hAnsi="inherit" w:cs="Times New Roman"/>
+          <w:color w:val="2B2B2D"/>
+          <w:sz w:val="23"/>
+          <w:szCs w:val="23"/>
+          <w:highlight w:val="yellow"/>
         </w:rPr>
         <w:t>Para la imagen 3, aplica el efecto sepia de 90%.</w:t>
       </w:r>
@@ -2049,6 +2089,7 @@
           <w:color w:val="2B2B2D"/>
           <w:sz w:val="23"/>
           <w:szCs w:val="23"/>
+          <w:highlight w:val="yellow"/>
         </w:rPr>
       </w:pPr>
       <w:r>
@@ -2059,6 +2100,7 @@
           <w:color w:val="2B2B2D"/>
           <w:sz w:val="23"/>
           <w:szCs w:val="23"/>
+          <w:highlight w:val="yellow"/>
           <w:bdr w:val="none" w:sz="0" w:space="0" w:color="auto" w:frame="1"/>
         </w:rPr>
         <w:t>Pie de página </w:t>
@@ -2069,6 +2111,7 @@
           <w:color w:val="2B2B2D"/>
           <w:sz w:val="23"/>
           <w:szCs w:val="23"/>
+          <w:highlight w:val="yellow"/>
         </w:rPr>
         <w:t>en esta sección debes ubicar información de contacto, términos, redes sociales, y derechos, aplica las siguientes consideraciones:</w:t>
       </w:r>
@@ -2088,14 +2131,16 @@
           <w:color w:val="2B2B2D"/>
           <w:sz w:val="23"/>
           <w:szCs w:val="23"/>
-        </w:rPr>
-      </w:pPr>
-      <w:r>
-        <w:rPr>
-          <w:rFonts w:ascii="inherit" w:eastAsia="Times New Roman" w:hAnsi="inherit" w:cs="Times New Roman"/>
-          <w:color w:val="2B2B2D"/>
-          <w:sz w:val="23"/>
-          <w:szCs w:val="23"/>
+          <w:highlight w:val="yellow"/>
+        </w:rPr>
+      </w:pPr>
+      <w:r>
+        <w:rPr>
+          <w:rFonts w:ascii="inherit" w:eastAsia="Times New Roman" w:hAnsi="inherit" w:cs="Times New Roman"/>
+          <w:color w:val="2B2B2D"/>
+          <w:sz w:val="23"/>
+          <w:szCs w:val="23"/>
+          <w:highlight w:val="yellow"/>
         </w:rPr>
         <w:t>Aplica bordes redondeados en las esquinas inferiores a 10px.</w:t>
       </w:r>
@@ -2115,14 +2160,16 @@
           <w:color w:val="2B2B2D"/>
           <w:sz w:val="23"/>
           <w:szCs w:val="23"/>
-        </w:rPr>
-      </w:pPr>
-      <w:r>
-        <w:rPr>
-          <w:rFonts w:ascii="inherit" w:eastAsia="Times New Roman" w:hAnsi="inherit" w:cs="Times New Roman"/>
-          <w:color w:val="2B2B2D"/>
-          <w:sz w:val="23"/>
-          <w:szCs w:val="23"/>
+          <w:highlight w:val="yellow"/>
+        </w:rPr>
+      </w:pPr>
+      <w:r>
+        <w:rPr>
+          <w:rFonts w:ascii="inherit" w:eastAsia="Times New Roman" w:hAnsi="inherit" w:cs="Times New Roman"/>
+          <w:color w:val="2B2B2D"/>
+          <w:sz w:val="23"/>
+          <w:szCs w:val="23"/>
+          <w:highlight w:val="yellow"/>
         </w:rPr>
         <w:t>El pie debe estar a cuatro columnas en desktop y una columna en móvil.</w:t>
       </w:r>
@@ -2142,14 +2189,16 @@
           <w:color w:val="2B2B2D"/>
           <w:sz w:val="23"/>
           <w:szCs w:val="23"/>
-        </w:rPr>
-      </w:pPr>
-      <w:r>
-        <w:rPr>
-          <w:rFonts w:ascii="inherit" w:eastAsia="Times New Roman" w:hAnsi="inherit" w:cs="Times New Roman"/>
-          <w:color w:val="2B2B2D"/>
-          <w:sz w:val="23"/>
-          <w:szCs w:val="23"/>
+          <w:highlight w:val="yellow"/>
+        </w:rPr>
+      </w:pPr>
+      <w:r>
+        <w:rPr>
+          <w:rFonts w:ascii="inherit" w:eastAsia="Times New Roman" w:hAnsi="inherit" w:cs="Times New Roman"/>
+          <w:color w:val="2B2B2D"/>
+          <w:sz w:val="23"/>
+          <w:szCs w:val="23"/>
+          <w:highlight w:val="yellow"/>
         </w:rPr>
         <w:t>Aplica el color de fondo #C6d5c5.</w:t>
       </w:r>
@@ -2169,14 +2218,18 @@
           <w:color w:val="2B2B2D"/>
           <w:sz w:val="23"/>
           <w:szCs w:val="23"/>
-        </w:rPr>
-      </w:pPr>
-      <w:r>
-        <w:rPr>
-          <w:rFonts w:ascii="inherit" w:eastAsia="Times New Roman" w:hAnsi="inherit" w:cs="Times New Roman"/>
-          <w:color w:val="2B2B2D"/>
-          <w:sz w:val="23"/>
-          <w:szCs w:val="23"/>
+          <w:highlight w:val="yellow"/>
+        </w:rPr>
+      </w:pPr>
+      <w:bookmarkStart w:id="0" w:name="_GoBack"/>
+      <w:bookmarkEnd w:id="0"/>
+      <w:r>
+        <w:rPr>
+          <w:rFonts w:ascii="inherit" w:eastAsia="Times New Roman" w:hAnsi="inherit" w:cs="Times New Roman"/>
+          <w:color w:val="2B2B2D"/>
+          <w:sz w:val="23"/>
+          <w:szCs w:val="23"/>
+          <w:highlight w:val="yellow"/>
         </w:rPr>
         <w:lastRenderedPageBreak/>
         <w:t>La columna de contacto debe contener un correo electrónico, una dirección física y un número telefónico.</w:t>
@@ -2197,14 +2250,16 @@
           <w:color w:val="2B2B2D"/>
           <w:sz w:val="23"/>
           <w:szCs w:val="23"/>
-        </w:rPr>
-      </w:pPr>
-      <w:r>
-        <w:rPr>
-          <w:rFonts w:ascii="inherit" w:eastAsia="Times New Roman" w:hAnsi="inherit" w:cs="Times New Roman"/>
-          <w:color w:val="2B2B2D"/>
-          <w:sz w:val="23"/>
-          <w:szCs w:val="23"/>
+          <w:highlight w:val="yellow"/>
+        </w:rPr>
+      </w:pPr>
+      <w:r>
+        <w:rPr>
+          <w:rFonts w:ascii="inherit" w:eastAsia="Times New Roman" w:hAnsi="inherit" w:cs="Times New Roman"/>
+          <w:color w:val="2B2B2D"/>
+          <w:sz w:val="23"/>
+          <w:szCs w:val="23"/>
+          <w:highlight w:val="yellow"/>
         </w:rPr>
         <w:t>En la columna de término agrega una frase corta referente a las políticas.</w:t>
       </w:r>
@@ -2224,14 +2279,16 @@
           <w:color w:val="2B2B2D"/>
           <w:sz w:val="23"/>
           <w:szCs w:val="23"/>
-        </w:rPr>
-      </w:pPr>
-      <w:r>
-        <w:rPr>
-          <w:rFonts w:ascii="inherit" w:eastAsia="Times New Roman" w:hAnsi="inherit" w:cs="Times New Roman"/>
-          <w:color w:val="2B2B2D"/>
-          <w:sz w:val="23"/>
-          <w:szCs w:val="23"/>
+          <w:highlight w:val="yellow"/>
+        </w:rPr>
+      </w:pPr>
+      <w:r>
+        <w:rPr>
+          <w:rFonts w:ascii="inherit" w:eastAsia="Times New Roman" w:hAnsi="inherit" w:cs="Times New Roman"/>
+          <w:color w:val="2B2B2D"/>
+          <w:sz w:val="23"/>
+          <w:szCs w:val="23"/>
+          <w:highlight w:val="yellow"/>
         </w:rPr>
         <w:t>En la columna de Redes Sociales, agrega tres de tu preferencia.</w:t>
       </w:r>
@@ -2251,14 +2308,16 @@
           <w:color w:val="2B2B2D"/>
           <w:sz w:val="23"/>
           <w:szCs w:val="23"/>
-        </w:rPr>
-      </w:pPr>
-      <w:r>
-        <w:rPr>
-          <w:rFonts w:ascii="inherit" w:eastAsia="Times New Roman" w:hAnsi="inherit" w:cs="Times New Roman"/>
-          <w:color w:val="2B2B2D"/>
-          <w:sz w:val="23"/>
-          <w:szCs w:val="23"/>
+          <w:highlight w:val="yellow"/>
+        </w:rPr>
+      </w:pPr>
+      <w:r>
+        <w:rPr>
+          <w:rFonts w:ascii="inherit" w:eastAsia="Times New Roman" w:hAnsi="inherit" w:cs="Times New Roman"/>
+          <w:color w:val="2B2B2D"/>
+          <w:sz w:val="23"/>
+          <w:szCs w:val="23"/>
+          <w:highlight w:val="yellow"/>
         </w:rPr>
         <w:t xml:space="preserve">En la columna de Derechos agrega tu nombre, apellido, el símbolo de </w:t>
       </w:r>
@@ -2269,6 +2328,7 @@
           <w:color w:val="2B2B2D"/>
           <w:sz w:val="23"/>
           <w:szCs w:val="23"/>
+          <w:highlight w:val="yellow"/>
         </w:rPr>
         <w:t>CopyRight</w:t>
       </w:r>
@@ -2279,6 +2339,7 @@
           <w:color w:val="2B2B2D"/>
           <w:sz w:val="23"/>
           <w:szCs w:val="23"/>
+          <w:highlight w:val="yellow"/>
         </w:rPr>
         <w:t xml:space="preserve"> y el año actual.</w:t>
       </w:r>
@@ -4645,7 +4706,7 @@
 </file>
 
 <file path=customXml/itemProps1.xml><?xml version="1.0" encoding="utf-8"?>
-<ds:datastoreItem xmlns:ds="http://schemas.openxmlformats.org/officeDocument/2006/customXml" ds:itemID="{72FC069B-C98C-4B88-97EB-56E48ADBB14F}">
+<ds:datastoreItem xmlns:ds="http://schemas.openxmlformats.org/officeDocument/2006/customXml" ds:itemID="{88079577-CAFF-43CC-A113-37455C7069C3}">
   <ds:schemaRefs>
     <ds:schemaRef ds:uri="http://schemas.openxmlformats.org/officeDocument/2006/bibliography"/>
   </ds:schemaRefs>

</xml_diff>